<commit_message>
Updated D3 to v1.1
</commit_message>
<xml_diff>
--- a/D3-T06-EDITABLE.docx
+++ b/D3-T06-EDITABLE.docx
@@ -862,7 +862,22 @@
             <w14:bevel/>
           </w14:textOutline>
         </w:rPr>
-        <w:t>18</w:t>
+        <w:t>1</w:t>
+      </w:r>
+      <w:r>
+        <w:rPr>
+          <w:rFonts w:ascii="Arial" w:hAnsi="Arial" w:cs="Arial"/>
+          <w:b/>
+          <w:bCs/>
+          <w:sz w:val="24"/>
+          <w:szCs w:val="24"/>
+          <w14:textOutline w14:w="9525" w14:cap="rnd" w14:cmpd="sng" w14:algn="ctr">
+            <w14:noFill/>
+            <w14:prstDash w14:val="solid"/>
+            <w14:bevel/>
+          </w14:textOutline>
+        </w:rPr>
+        <w:t>9</w:t>
       </w:r>
     </w:p>
     <w:p>
@@ -9144,10 +9159,10 @@
           <w:noProof/>
         </w:rPr>
         <w:drawing>
-          <wp:inline distT="0" distB="0" distL="0" distR="0" wp14:anchorId="3BA33684" wp14:editId="25B76E07">
-            <wp:extent cx="4533900" cy="2661870"/>
-            <wp:effectExtent l="0" t="0" r="0" b="5715"/>
-            <wp:docPr id="15" name="Immagine 15"/>
+          <wp:inline distT="0" distB="0" distL="0" distR="0" wp14:anchorId="2E181EC8" wp14:editId="24B3A1DD">
+            <wp:extent cx="6120130" cy="3457575"/>
+            <wp:effectExtent l="0" t="0" r="0" b="9525"/>
+            <wp:docPr id="1" name="Immagine 1"/>
             <wp:cNvGraphicFramePr>
               <a:graphicFrameLocks xmlns:a="http://schemas.openxmlformats.org/drawingml/2006/main" noChangeAspect="1"/>
             </wp:cNvGraphicFramePr>
@@ -9155,12 +9170,12 @@
               <a:graphicData uri="http://schemas.openxmlformats.org/drawingml/2006/picture">
                 <pic:pic xmlns:pic="http://schemas.openxmlformats.org/drawingml/2006/picture">
                   <pic:nvPicPr>
-                    <pic:cNvPr id="0" name="Picture 29"/>
+                    <pic:cNvPr id="0" name="Picture 1"/>
                     <pic:cNvPicPr>
                       <a:picLocks noChangeAspect="1" noChangeArrowheads="1"/>
                     </pic:cNvPicPr>
                   </pic:nvPicPr>
-                  <pic:blipFill rotWithShape="1">
+                  <pic:blipFill>
                     <a:blip r:embed="rId18">
                       <a:extLst>
                         <a:ext uri="{28A0092B-C50C-407E-A947-70E740481C1C}">
@@ -9168,13 +9183,15 @@
                         </a:ext>
                       </a:extLst>
                     </a:blip>
-                    <a:srcRect l="5780" t="5155" r="5042" b="5987"/>
-                    <a:stretch/>
+                    <a:srcRect/>
+                    <a:stretch>
+                      <a:fillRect/>
+                    </a:stretch>
                   </pic:blipFill>
                   <pic:spPr bwMode="auto">
                     <a:xfrm>
                       <a:off x="0" y="0"/>
-                      <a:ext cx="4548589" cy="2670494"/>
+                      <a:ext cx="6120130" cy="3457575"/>
                     </a:xfrm>
                     <a:prstGeom prst="rect">
                       <a:avLst/>
@@ -9183,11 +9200,6 @@
                     <a:ln>
                       <a:noFill/>
                     </a:ln>
-                    <a:extLst>
-                      <a:ext uri="{53640926-AAD7-44D8-BBD7-CCE9431645EC}">
-                        <a14:shadowObscured xmlns:a14="http://schemas.microsoft.com/office/drawing/2010/main"/>
-                      </a:ext>
-                    </a:extLst>
                   </pic:spPr>
                 </pic:pic>
               </a:graphicData>
@@ -9463,20 +9475,6 @@
         </w:rPr>
         <w:t>.</w:t>
       </w:r>
-    </w:p>
-    <w:p>
-      <w:pPr>
-        <w:pStyle w:val="Titolo3"/>
-        <w:spacing w:before="320" w:beforeAutospacing="0" w:after="80" w:afterAutospacing="0"/>
-        <w:ind w:right="-41"/>
-        <w:jc w:val="both"/>
-        <w:rPr>
-          <w:rFonts w:ascii="Arial" w:hAnsi="Arial" w:cs="Arial"/>
-          <w:color w:val="000000"/>
-          <w:sz w:val="28"/>
-          <w:szCs w:val="28"/>
-        </w:rPr>
-      </w:pPr>
     </w:p>
     <w:p>
       <w:pPr>
@@ -10760,6 +10758,300 @@
     </w:p>
     <w:p>
       <w:pPr>
+        <w:spacing w:after="0" w:line="240" w:lineRule="auto"/>
+        <w:ind w:right="-41"/>
+        <w:jc w:val="both"/>
+        <w:textAlignment w:val="baseline"/>
+        <w:rPr>
+          <w:rFonts w:ascii="Arial" w:eastAsia="Times New Roman" w:hAnsi="Arial" w:cs="Arial"/>
+          <w:color w:val="000000"/>
+          <w:lang w:eastAsia="it-IT"/>
+        </w:rPr>
+      </w:pPr>
+    </w:p>
+    <w:p>
+      <w:pPr>
+        <w:spacing w:after="0" w:line="240" w:lineRule="auto"/>
+        <w:ind w:right="-41"/>
+        <w:jc w:val="both"/>
+        <w:textAlignment w:val="baseline"/>
+        <w:rPr>
+          <w:rFonts w:ascii="Arial" w:eastAsia="Times New Roman" w:hAnsi="Arial" w:cs="Arial"/>
+          <w:color w:val="000000"/>
+          <w:lang w:eastAsia="it-IT"/>
+        </w:rPr>
+      </w:pPr>
+    </w:p>
+    <w:p>
+      <w:pPr>
+        <w:spacing w:after="0" w:line="240" w:lineRule="auto"/>
+        <w:ind w:right="-41"/>
+        <w:jc w:val="both"/>
+        <w:textAlignment w:val="baseline"/>
+        <w:rPr>
+          <w:rFonts w:ascii="Arial" w:eastAsia="Times New Roman" w:hAnsi="Arial" w:cs="Arial"/>
+          <w:color w:val="000000"/>
+          <w:lang w:eastAsia="it-IT"/>
+        </w:rPr>
+      </w:pPr>
+    </w:p>
+    <w:p>
+      <w:pPr>
+        <w:spacing w:after="0" w:line="240" w:lineRule="auto"/>
+        <w:ind w:right="-41"/>
+        <w:jc w:val="both"/>
+        <w:textAlignment w:val="baseline"/>
+        <w:rPr>
+          <w:rFonts w:ascii="Arial" w:eastAsia="Times New Roman" w:hAnsi="Arial" w:cs="Arial"/>
+          <w:color w:val="000000"/>
+          <w:lang w:eastAsia="it-IT"/>
+        </w:rPr>
+      </w:pPr>
+    </w:p>
+    <w:p>
+      <w:pPr>
+        <w:spacing w:after="0" w:line="240" w:lineRule="auto"/>
+        <w:ind w:right="-41"/>
+        <w:jc w:val="both"/>
+        <w:textAlignment w:val="baseline"/>
+        <w:rPr>
+          <w:rFonts w:ascii="Arial" w:eastAsia="Times New Roman" w:hAnsi="Arial" w:cs="Arial"/>
+          <w:b/>
+          <w:bCs/>
+          <w:color w:val="000000"/>
+          <w:sz w:val="24"/>
+          <w:szCs w:val="24"/>
+          <w:lang w:eastAsia="it-IT"/>
+        </w:rPr>
+      </w:pPr>
+    </w:p>
+    <w:p>
+      <w:pPr>
+        <w:spacing w:after="0" w:line="240" w:lineRule="auto"/>
+        <w:ind w:right="-41"/>
+        <w:jc w:val="both"/>
+        <w:textAlignment w:val="baseline"/>
+        <w:rPr>
+          <w:rFonts w:ascii="Arial" w:eastAsia="Times New Roman" w:hAnsi="Arial" w:cs="Arial"/>
+          <w:color w:val="000000"/>
+          <w:lang w:eastAsia="it-IT"/>
+        </w:rPr>
+      </w:pPr>
+    </w:p>
+    <w:p>
+      <w:pPr>
+        <w:spacing w:after="0" w:line="240" w:lineRule="auto"/>
+        <w:ind w:right="-41"/>
+        <w:jc w:val="both"/>
+        <w:textAlignment w:val="baseline"/>
+        <w:rPr>
+          <w:rFonts w:ascii="Arial" w:eastAsia="Times New Roman" w:hAnsi="Arial" w:cs="Arial"/>
+          <w:color w:val="000000"/>
+          <w:lang w:eastAsia="it-IT"/>
+        </w:rPr>
+      </w:pPr>
+      <w:r>
+        <w:rPr>
+          <w:rFonts w:ascii="Arial" w:eastAsia="Times New Roman" w:hAnsi="Arial" w:cs="Arial"/>
+          <w:b/>
+          <w:bCs/>
+          <w:color w:val="000000"/>
+          <w:sz w:val="24"/>
+          <w:szCs w:val="24"/>
+          <w:lang w:eastAsia="it-IT"/>
+        </w:rPr>
+        <w:t>DIAGRAMMA DELLE CLASSI COMPLETO</w:t>
+      </w:r>
+    </w:p>
+    <w:p>
+      <w:pPr>
+        <w:spacing w:after="0" w:line="240" w:lineRule="auto"/>
+        <w:ind w:right="-41"/>
+        <w:jc w:val="both"/>
+        <w:textAlignment w:val="baseline"/>
+        <w:rPr>
+          <w:rFonts w:ascii="Arial" w:eastAsia="Times New Roman" w:hAnsi="Arial" w:cs="Arial"/>
+          <w:color w:val="000000"/>
+          <w:lang w:eastAsia="it-IT"/>
+        </w:rPr>
+      </w:pPr>
+      <w:r>
+        <w:rPr>
+          <w:rFonts w:ascii="Arial" w:eastAsia="Times New Roman" w:hAnsi="Arial" w:cs="Arial"/>
+          <w:noProof/>
+          <w:color w:val="000000"/>
+          <w:lang w:eastAsia="it-IT"/>
+        </w:rPr>
+        <w:drawing>
+          <wp:anchor distT="0" distB="0" distL="114300" distR="114300" simplePos="0" relativeHeight="251687936" behindDoc="0" locked="0" layoutInCell="1" allowOverlap="1" wp14:anchorId="66EDC26B" wp14:editId="16D02151">
+            <wp:simplePos x="0" y="0"/>
+            <wp:positionH relativeFrom="page">
+              <wp:align>left</wp:align>
+            </wp:positionH>
+            <wp:positionV relativeFrom="paragraph">
+              <wp:posOffset>300990</wp:posOffset>
+            </wp:positionV>
+            <wp:extent cx="7542530" cy="6141720"/>
+            <wp:effectExtent l="0" t="0" r="0" b="0"/>
+            <wp:wrapSquare wrapText="bothSides"/>
+            <wp:docPr id="8" name="Immagine 8"/>
+            <wp:cNvGraphicFramePr>
+              <a:graphicFrameLocks xmlns:a="http://schemas.openxmlformats.org/drawingml/2006/main" noChangeAspect="1"/>
+            </wp:cNvGraphicFramePr>
+            <a:graphic xmlns:a="http://schemas.openxmlformats.org/drawingml/2006/main">
+              <a:graphicData uri="http://schemas.openxmlformats.org/drawingml/2006/picture">
+                <pic:pic xmlns:pic="http://schemas.openxmlformats.org/drawingml/2006/picture">
+                  <pic:nvPicPr>
+                    <pic:cNvPr id="0" name="Picture 3"/>
+                    <pic:cNvPicPr>
+                      <a:picLocks noChangeAspect="1" noChangeArrowheads="1"/>
+                    </pic:cNvPicPr>
+                  </pic:nvPicPr>
+                  <pic:blipFill>
+                    <a:blip r:embed="rId21" cstate="print">
+                      <a:extLst>
+                        <a:ext uri="{28A0092B-C50C-407E-A947-70E740481C1C}">
+                          <a14:useLocalDpi xmlns:a14="http://schemas.microsoft.com/office/drawing/2010/main" val="0"/>
+                        </a:ext>
+                      </a:extLst>
+                    </a:blip>
+                    <a:srcRect/>
+                    <a:stretch>
+                      <a:fillRect/>
+                    </a:stretch>
+                  </pic:blipFill>
+                  <pic:spPr bwMode="auto">
+                    <a:xfrm>
+                      <a:off x="0" y="0"/>
+                      <a:ext cx="7545172" cy="6143557"/>
+                    </a:xfrm>
+                    <a:prstGeom prst="rect">
+                      <a:avLst/>
+                    </a:prstGeom>
+                    <a:noFill/>
+                    <a:ln>
+                      <a:noFill/>
+                    </a:ln>
+                  </pic:spPr>
+                </pic:pic>
+              </a:graphicData>
+            </a:graphic>
+            <wp14:sizeRelH relativeFrom="margin">
+              <wp14:pctWidth>0</wp14:pctWidth>
+            </wp14:sizeRelH>
+            <wp14:sizeRelV relativeFrom="margin">
+              <wp14:pctHeight>0</wp14:pctHeight>
+            </wp14:sizeRelV>
+          </wp:anchor>
+        </w:drawing>
+      </w:r>
+    </w:p>
+    <w:p>
+      <w:pPr>
+        <w:spacing w:after="0" w:line="240" w:lineRule="auto"/>
+        <w:ind w:right="-41"/>
+        <w:jc w:val="both"/>
+        <w:textAlignment w:val="baseline"/>
+        <w:rPr>
+          <w:rFonts w:ascii="Arial" w:eastAsia="Times New Roman" w:hAnsi="Arial" w:cs="Arial"/>
+          <w:color w:val="000000"/>
+          <w:lang w:eastAsia="it-IT"/>
+        </w:rPr>
+      </w:pPr>
+    </w:p>
+    <w:p>
+      <w:pPr>
+        <w:spacing w:after="0" w:line="240" w:lineRule="auto"/>
+        <w:ind w:right="-41"/>
+        <w:jc w:val="both"/>
+        <w:textAlignment w:val="baseline"/>
+        <w:rPr>
+          <w:rFonts w:ascii="Arial" w:eastAsia="Times New Roman" w:hAnsi="Arial" w:cs="Arial"/>
+          <w:color w:val="000000"/>
+          <w:lang w:eastAsia="it-IT"/>
+        </w:rPr>
+      </w:pPr>
+    </w:p>
+    <w:p>
+      <w:pPr>
+        <w:spacing w:after="0" w:line="240" w:lineRule="auto"/>
+        <w:ind w:right="-41"/>
+        <w:jc w:val="both"/>
+        <w:textAlignment w:val="baseline"/>
+        <w:rPr>
+          <w:rFonts w:ascii="Arial" w:eastAsia="Times New Roman" w:hAnsi="Arial" w:cs="Arial"/>
+          <w:color w:val="000000"/>
+          <w:lang w:eastAsia="it-IT"/>
+        </w:rPr>
+      </w:pPr>
+    </w:p>
+    <w:p>
+      <w:pPr>
+        <w:spacing w:after="0" w:line="240" w:lineRule="auto"/>
+        <w:ind w:right="-41"/>
+        <w:jc w:val="both"/>
+        <w:textAlignment w:val="baseline"/>
+        <w:rPr>
+          <w:rFonts w:ascii="Arial" w:eastAsia="Times New Roman" w:hAnsi="Arial" w:cs="Arial"/>
+          <w:color w:val="000000"/>
+          <w:lang w:eastAsia="it-IT"/>
+        </w:rPr>
+      </w:pPr>
+    </w:p>
+    <w:p>
+      <w:pPr>
+        <w:spacing w:after="0" w:line="240" w:lineRule="auto"/>
+        <w:ind w:right="-41"/>
+        <w:jc w:val="both"/>
+        <w:textAlignment w:val="baseline"/>
+        <w:rPr>
+          <w:rFonts w:ascii="Arial" w:eastAsia="Times New Roman" w:hAnsi="Arial" w:cs="Arial"/>
+          <w:color w:val="000000"/>
+          <w:lang w:eastAsia="it-IT"/>
+        </w:rPr>
+      </w:pPr>
+    </w:p>
+    <w:p>
+      <w:pPr>
+        <w:spacing w:after="0" w:line="240" w:lineRule="auto"/>
+        <w:ind w:right="-41"/>
+        <w:jc w:val="both"/>
+        <w:textAlignment w:val="baseline"/>
+        <w:rPr>
+          <w:rFonts w:ascii="Arial" w:eastAsia="Times New Roman" w:hAnsi="Arial" w:cs="Arial"/>
+          <w:color w:val="000000"/>
+          <w:lang w:eastAsia="it-IT"/>
+        </w:rPr>
+      </w:pPr>
+    </w:p>
+    <w:p>
+      <w:pPr>
+        <w:spacing w:after="0" w:line="240" w:lineRule="auto"/>
+        <w:ind w:right="-41"/>
+        <w:jc w:val="both"/>
+        <w:textAlignment w:val="baseline"/>
+        <w:rPr>
+          <w:rFonts w:ascii="Arial" w:eastAsia="Times New Roman" w:hAnsi="Arial" w:cs="Arial"/>
+          <w:color w:val="000000"/>
+          <w:lang w:eastAsia="it-IT"/>
+        </w:rPr>
+      </w:pPr>
+    </w:p>
+    <w:p>
+      <w:pPr>
+        <w:spacing w:after="0" w:line="240" w:lineRule="auto"/>
+        <w:ind w:right="-41"/>
+        <w:jc w:val="both"/>
+        <w:textAlignment w:val="baseline"/>
+        <w:rPr>
+          <w:rFonts w:ascii="Arial" w:eastAsia="Times New Roman" w:hAnsi="Arial" w:cs="Arial"/>
+          <w:color w:val="000000"/>
+          <w:lang w:eastAsia="it-IT"/>
+        </w:rPr>
+      </w:pPr>
+    </w:p>
+    <w:p>
+      <w:pPr>
         <w:pStyle w:val="Paragrafoelenco"/>
         <w:numPr>
           <w:ilvl w:val="0"/>
@@ -14435,10 +14727,10 @@
       </w:pPr>
     </w:p>
     <w:sectPr>
-      <w:headerReference w:type="default" r:id="rId21"/>
-      <w:footerReference w:type="default" r:id="rId22"/>
-      <w:headerReference w:type="first" r:id="rId23"/>
-      <w:footerReference w:type="first" r:id="rId24"/>
+      <w:headerReference w:type="default" r:id="rId22"/>
+      <w:footerReference w:type="default" r:id="rId23"/>
+      <w:headerReference w:type="first" r:id="rId24"/>
+      <w:footerReference w:type="first" r:id="rId25"/>
       <w:pgSz w:w="11906" w:h="16838"/>
       <w:pgMar w:top="1417" w:right="1134" w:bottom="1134" w:left="1134" w:header="680" w:footer="680" w:gutter="0"/>
       <w:cols w:space="708"/>
@@ -14991,7 +15283,10 @@
       <w:t xml:space="preserve">Versione: </w:t>
     </w:r>
     <w:r>
-      <w:t>1.0</w:t>
+      <w:t>1.</w:t>
+    </w:r>
+    <w:r>
+      <w:t>1</w:t>
     </w:r>
   </w:p>
 </w:ftr>

</xml_diff>